<commit_message>
Coding part: insert and update
</commit_message>
<xml_diff>
--- a/Design/FinalDocument.docx
+++ b/Design/FinalDocument.docx
@@ -10544,7 +10544,6 @@
           <w:id w:val="-1117524024"/>
           <w:citation/>
         </w:sdtPr>
-        <w:sdtEndPr/>
         <w:sdtContent>
           <w:r>
             <w:rPr>
@@ -15054,11 +15053,6 @@
             <w:id w:val="-972285492"/>
             <w:citation/>
           </w:sdtPr>
-          <w:sdtEndPr>
-            <w:rPr>
-              <w:rStyle w:val="Hyperlink"/>
-            </w:rPr>
-          </w:sdtEndPr>
           <w:sdtContent>
             <w:r>
               <w:rPr>
@@ -15520,11 +15514,6 @@
             <w:id w:val="-1367907173"/>
             <w:citation/>
           </w:sdtPr>
-          <w:sdtEndPr>
-            <w:rPr>
-              <w:rStyle w:val="Hyperlink"/>
-            </w:rPr>
-          </w:sdtEndPr>
           <w:sdtContent>
             <w:r>
               <w:rPr>
@@ -15565,6 +15554,121 @@
           </w:sdtContent>
         </w:sdt>
       </w:hyperlink>
+    </w:p>
+    <w:p>
+      <w:pPr>
+        <w:tabs>
+          <w:tab w:val="left" w:pos="810"/>
+        </w:tabs>
+        <w:ind w:left="450"/>
+        <w:jc w:val="both"/>
+        <w:rPr>
+          <w:rStyle w:val="Hyperlink"/>
+          <w:rFonts w:ascii="Arial" w:hAnsi="Arial" w:cs="Arial"/>
+        </w:rPr>
+      </w:pPr>
+    </w:p>
+    <w:p>
+      <w:pPr>
+        <w:tabs>
+          <w:tab w:val="left" w:pos="810"/>
+        </w:tabs>
+        <w:ind w:left="450"/>
+        <w:jc w:val="both"/>
+        <w:rPr>
+          <w:rStyle w:val="Hyperlink"/>
+          <w:rFonts w:ascii="Arial" w:hAnsi="Arial" w:cs="Arial"/>
+        </w:rPr>
+      </w:pPr>
+    </w:p>
+    <w:p>
+      <w:pPr>
+        <w:tabs>
+          <w:tab w:val="left" w:pos="810"/>
+        </w:tabs>
+        <w:ind w:left="450"/>
+        <w:jc w:val="both"/>
+        <w:rPr>
+          <w:rStyle w:val="Hyperlink"/>
+          <w:rFonts w:ascii="Arial" w:hAnsi="Arial" w:cs="Arial"/>
+        </w:rPr>
+      </w:pPr>
+      <w:r>
+        <w:rPr>
+          <w:rFonts w:ascii="Arial" w:hAnsi="Arial" w:cs="Arial"/>
+          <w:noProof/>
+          <w:color w:val="0563C1" w:themeColor="hyperlink"/>
+          <w:u w:val="single"/>
+        </w:rPr>
+        <w:lastRenderedPageBreak/>
+        <w:drawing>
+          <wp:inline distT="0" distB="0" distL="0" distR="0" wp14:anchorId="6C8484B3" wp14:editId="41A154F2">
+            <wp:extent cx="5943600" cy="6499225"/>
+            <wp:effectExtent l="0" t="0" r="0" b="0"/>
+            <wp:docPr id="18" name="Picture 18"/>
+            <wp:cNvGraphicFramePr>
+              <a:graphicFrameLocks xmlns:a="http://schemas.openxmlformats.org/drawingml/2006/main" noChangeAspect="1"/>
+            </wp:cNvGraphicFramePr>
+            <a:graphic xmlns:a="http://schemas.openxmlformats.org/drawingml/2006/main">
+              <a:graphicData uri="http://schemas.openxmlformats.org/drawingml/2006/picture">
+                <pic:pic xmlns:pic="http://schemas.openxmlformats.org/drawingml/2006/picture">
+                  <pic:nvPicPr>
+                    <pic:cNvPr id="18" name="ActivityDiagram1.jpg"/>
+                    <pic:cNvPicPr/>
+                  </pic:nvPicPr>
+                  <pic:blipFill>
+                    <a:blip r:embed="rId27">
+                      <a:extLst>
+                        <a:ext uri="{28A0092B-C50C-407E-A947-70E740481C1C}">
+                          <a14:useLocalDpi xmlns:a14="http://schemas.microsoft.com/office/drawing/2010/main" val="0"/>
+                        </a:ext>
+                      </a:extLst>
+                    </a:blip>
+                    <a:stretch>
+                      <a:fillRect/>
+                    </a:stretch>
+                  </pic:blipFill>
+                  <pic:spPr>
+                    <a:xfrm>
+                      <a:off x="0" y="0"/>
+                      <a:ext cx="5943600" cy="6499225"/>
+                    </a:xfrm>
+                    <a:prstGeom prst="rect">
+                      <a:avLst/>
+                    </a:prstGeom>
+                  </pic:spPr>
+                </pic:pic>
+              </a:graphicData>
+            </a:graphic>
+          </wp:inline>
+        </w:drawing>
+      </w:r>
+    </w:p>
+    <w:p>
+      <w:pPr>
+        <w:tabs>
+          <w:tab w:val="left" w:pos="810"/>
+        </w:tabs>
+        <w:ind w:left="450"/>
+        <w:jc w:val="both"/>
+        <w:rPr>
+          <w:rStyle w:val="Hyperlink"/>
+          <w:rFonts w:ascii="Arial" w:hAnsi="Arial" w:cs="Arial"/>
+        </w:rPr>
+      </w:pPr>
+    </w:p>
+    <w:p>
+      <w:pPr>
+        <w:tabs>
+          <w:tab w:val="left" w:pos="810"/>
+        </w:tabs>
+        <w:ind w:left="450"/>
+        <w:jc w:val="both"/>
+        <w:rPr>
+          <w:rStyle w:val="Hyperlink"/>
+          <w:rFonts w:ascii="Arial" w:hAnsi="Arial" w:cs="Arial"/>
+        </w:rPr>
+      </w:pPr>
     </w:p>
     <w:p>
       <w:pPr>
@@ -15607,7 +15711,7 @@
                     <pic:cNvPicPr/>
                   </pic:nvPicPr>
                   <pic:blipFill>
-                    <a:blip r:embed="rId27" cstate="print">
+                    <a:blip r:embed="rId28" cstate="print">
                       <a:extLst>
                         <a:ext uri="{28A0092B-C50C-407E-A947-70E740481C1C}">
                           <a14:useLocalDpi xmlns:a14="http://schemas.microsoft.com/office/drawing/2010/main" val="0"/>
@@ -15884,8 +15988,6 @@
           <w:lang w:eastAsia="en-US" w:bidi="ar-SA"/>
         </w:rPr>
       </w:pPr>
-      <w:bookmarkStart w:id="21" w:name="_GoBack"/>
-      <w:bookmarkEnd w:id="21"/>
       <w:r>
         <w:rPr>
           <w:rFonts w:ascii="Arial" w:hAnsi="Arial" w:cs="Arial"/>
@@ -15930,7 +16032,7 @@
         </w:rPr>
         <w:t>It is related to data structure diagram which shows relationship between entities and elements of entities. It maps out the flow of information for a system.</w:t>
       </w:r>
-      <w:hyperlink r:id="rId28" w:anchor="_Chapter_7:_Conclusion:" w:history="1">
+      <w:hyperlink r:id="rId29" w:anchor="_Chapter_7:_Conclusion:" w:history="1">
         <w:sdt>
           <w:sdtPr>
             <w:rPr>
@@ -15940,11 +16042,6 @@
             <w:id w:val="581187731"/>
             <w:citation/>
           </w:sdtPr>
-          <w:sdtEndPr>
-            <w:rPr>
-              <w:rStyle w:val="Hyperlink"/>
-            </w:rPr>
-          </w:sdtEndPr>
           <w:sdtContent>
             <w:r>
               <w:rPr>
@@ -16027,7 +16124,7 @@
                     <pic:cNvPicPr/>
                   </pic:nvPicPr>
                   <pic:blipFill>
-                    <a:blip r:embed="rId29">
+                    <a:blip r:embed="rId30">
                       <a:extLst>
                         <a:ext uri="{28A0092B-C50C-407E-A947-70E740481C1C}">
                           <a14:useLocalDpi xmlns:a14="http://schemas.microsoft.com/office/drawing/2010/main" val="0"/>
@@ -16266,6 +16363,72 @@
         </w:rPr>
         <w:t>It is difficult to show data manipulation in ER model.</w:t>
       </w:r>
+    </w:p>
+    <w:p>
+      <w:pPr>
+        <w:spacing w:after="200" w:line="276" w:lineRule="auto"/>
+        <w:rPr>
+          <w:rFonts w:ascii="Arial" w:hAnsi="Arial" w:cs="Arial"/>
+        </w:rPr>
+      </w:pPr>
+    </w:p>
+    <w:p>
+      <w:pPr>
+        <w:pStyle w:val="Heading2"/>
+      </w:pPr>
+      <w:r>
+        <w:t>Sequence diagram</w:t>
+      </w:r>
+    </w:p>
+    <w:p>
+      <w:bookmarkStart w:id="21" w:name="_GoBack"/>
+      <w:r>
+        <w:rPr>
+          <w:noProof/>
+        </w:rPr>
+        <w:drawing>
+          <wp:inline distT="0" distB="0" distL="0" distR="0" wp14:anchorId="0551EBE7" wp14:editId="6E0E6B19">
+            <wp:extent cx="5943600" cy="3086735"/>
+            <wp:effectExtent l="0" t="0" r="0" b="0"/>
+            <wp:docPr id="19" name="Picture 19"/>
+            <wp:cNvGraphicFramePr>
+              <a:graphicFrameLocks xmlns:a="http://schemas.openxmlformats.org/drawingml/2006/main" noChangeAspect="1"/>
+            </wp:cNvGraphicFramePr>
+            <a:graphic xmlns:a="http://schemas.openxmlformats.org/drawingml/2006/main">
+              <a:graphicData uri="http://schemas.openxmlformats.org/drawingml/2006/picture">
+                <pic:pic xmlns:pic="http://schemas.openxmlformats.org/drawingml/2006/picture">
+                  <pic:nvPicPr>
+                    <pic:cNvPr id="19" name="sequence.jpg"/>
+                    <pic:cNvPicPr/>
+                  </pic:nvPicPr>
+                  <pic:blipFill>
+                    <a:blip r:embed="rId31">
+                      <a:extLst>
+                        <a:ext uri="{28A0092B-C50C-407E-A947-70E740481C1C}">
+                          <a14:useLocalDpi xmlns:a14="http://schemas.microsoft.com/office/drawing/2010/main" val="0"/>
+                        </a:ext>
+                      </a:extLst>
+                    </a:blip>
+                    <a:stretch>
+                      <a:fillRect/>
+                    </a:stretch>
+                  </pic:blipFill>
+                  <pic:spPr>
+                    <a:xfrm>
+                      <a:off x="0" y="0"/>
+                      <a:ext cx="5943600" cy="3086735"/>
+                    </a:xfrm>
+                    <a:prstGeom prst="rect">
+                      <a:avLst/>
+                    </a:prstGeom>
+                  </pic:spPr>
+                </pic:pic>
+              </a:graphicData>
+            </a:graphic>
+          </wp:inline>
+        </w:drawing>
+      </w:r>
+      <w:bookmarkEnd w:id="21"/>
     </w:p>
     <w:p>
       <w:pPr>
@@ -19047,7 +19210,7 @@
 </file>
 
 <file path=customXml/itemProps1.xml><?xml version="1.0" encoding="utf-8"?>
-<ds:datastoreItem xmlns:ds="http://schemas.openxmlformats.org/officeDocument/2006/customXml" ds:itemID="{43CEA79B-BE50-4871-A977-76699A4DBF23}">
+<ds:datastoreItem xmlns:ds="http://schemas.openxmlformats.org/officeDocument/2006/customXml" ds:itemID="{627A80FC-BA3F-4C77-A783-C1CB737BE4DF}">
   <ds:schemaRefs>
     <ds:schemaRef ds:uri="http://schemas.openxmlformats.org/officeDocument/2006/bibliography"/>
   </ds:schemaRefs>

</xml_diff>

<commit_message>
Testing was tried, Final ER and usecase diagram were done
</commit_message>
<xml_diff>
--- a/Design/FinalDocument.docx
+++ b/Design/FinalDocument.docx
@@ -4,23 +4,24 @@
   <w:body>
     <w:p>
       <w:pPr>
-        <w:jc w:val="both"/>
-        <w:rPr>
-          <w:rFonts w:ascii="Arial" w:hAnsi="Arial" w:cs="Arial"/>
-        </w:rPr>
-      </w:pPr>
-    </w:p>
-    <w:p>
-      <w:pPr>
-        <w:jc w:val="both"/>
-        <w:rPr>
-          <w:rFonts w:ascii="Arial" w:hAnsi="Arial" w:cs="Arial"/>
-        </w:rPr>
-      </w:pPr>
-    </w:p>
-    <w:p>
-      <w:pPr>
-        <w:jc w:val="both"/>
+        <w:jc w:val="center"/>
+        <w:rPr>
+          <w:rFonts w:ascii="Arial" w:hAnsi="Arial" w:cs="Arial"/>
+        </w:rPr>
+      </w:pPr>
+      <w:bookmarkStart w:id="0" w:name="_GoBack"/>
+    </w:p>
+    <w:p>
+      <w:pPr>
+        <w:jc w:val="center"/>
+        <w:rPr>
+          <w:rFonts w:ascii="Arial" w:hAnsi="Arial" w:cs="Arial"/>
+        </w:rPr>
+      </w:pPr>
+    </w:p>
+    <w:p>
+      <w:pPr>
+        <w:jc w:val="center"/>
         <w:rPr>
           <w:rFonts w:ascii="Arial" w:hAnsi="Arial" w:cs="Arial"/>
           <w:sz w:val="30"/>
@@ -38,7 +39,7 @@
     </w:p>
     <w:p>
       <w:pPr>
-        <w:jc w:val="both"/>
+        <w:jc w:val="center"/>
         <w:rPr>
           <w:rFonts w:ascii="Arial" w:hAnsi="Arial" w:cs="Arial"/>
           <w:sz w:val="30"/>
@@ -48,7 +49,7 @@
     </w:p>
     <w:p>
       <w:pPr>
-        <w:jc w:val="both"/>
+        <w:jc w:val="center"/>
         <w:rPr>
           <w:rFonts w:ascii="Arial" w:hAnsi="Arial" w:cs="Arial"/>
           <w:sz w:val="30"/>
@@ -66,7 +67,7 @@
     </w:p>
     <w:p>
       <w:pPr>
-        <w:jc w:val="both"/>
+        <w:jc w:val="center"/>
         <w:rPr>
           <w:rFonts w:ascii="Arial" w:hAnsi="Arial" w:cs="Arial"/>
           <w:sz w:val="30"/>
@@ -76,7 +77,7 @@
     </w:p>
     <w:p>
       <w:pPr>
-        <w:jc w:val="both"/>
+        <w:jc w:val="center"/>
         <w:rPr>
           <w:rFonts w:ascii="Arial" w:hAnsi="Arial" w:cs="Arial"/>
           <w:b/>
@@ -98,7 +99,7 @@
     </w:p>
     <w:p>
       <w:pPr>
-        <w:jc w:val="both"/>
+        <w:jc w:val="center"/>
         <w:rPr>
           <w:rFonts w:ascii="Arial" w:hAnsi="Arial" w:cs="Arial"/>
           <w:sz w:val="30"/>
@@ -108,7 +109,7 @@
     </w:p>
     <w:p>
       <w:pPr>
-        <w:jc w:val="both"/>
+        <w:jc w:val="center"/>
         <w:rPr>
           <w:rFonts w:ascii="Arial" w:hAnsi="Arial" w:cs="Arial"/>
           <w:sz w:val="30"/>
@@ -167,7 +168,7 @@
     </w:p>
     <w:p>
       <w:pPr>
-        <w:jc w:val="both"/>
+        <w:jc w:val="center"/>
         <w:rPr>
           <w:rFonts w:ascii="Arial" w:hAnsi="Arial" w:cs="Arial"/>
           <w:sz w:val="30"/>
@@ -177,7 +178,7 @@
     </w:p>
     <w:p>
       <w:pPr>
-        <w:jc w:val="both"/>
+        <w:jc w:val="center"/>
         <w:rPr>
           <w:rFonts w:ascii="Arial" w:hAnsi="Arial" w:cs="Arial"/>
           <w:sz w:val="30"/>
@@ -187,7 +188,7 @@
     </w:p>
     <w:p>
       <w:pPr>
-        <w:jc w:val="both"/>
+        <w:jc w:val="center"/>
         <w:rPr>
           <w:rFonts w:ascii="Arial" w:hAnsi="Arial" w:cs="Arial"/>
           <w:sz w:val="30"/>
@@ -197,7 +198,7 @@
     </w:p>
     <w:p>
       <w:pPr>
-        <w:jc w:val="both"/>
+        <w:jc w:val="center"/>
         <w:rPr>
           <w:rFonts w:ascii="Arial" w:hAnsi="Arial" w:cs="Arial"/>
           <w:sz w:val="30"/>
@@ -215,7 +216,7 @@
     </w:p>
     <w:p>
       <w:pPr>
-        <w:jc w:val="both"/>
+        <w:jc w:val="center"/>
         <w:rPr>
           <w:rFonts w:ascii="Arial" w:hAnsi="Arial" w:cs="Arial"/>
           <w:sz w:val="30"/>
@@ -225,7 +226,7 @@
     </w:p>
     <w:p>
       <w:pPr>
-        <w:jc w:val="both"/>
+        <w:jc w:val="center"/>
         <w:rPr>
           <w:rFonts w:ascii="Arial" w:hAnsi="Arial" w:cs="Arial"/>
           <w:sz w:val="30"/>
@@ -243,7 +244,7 @@
     </w:p>
     <w:p>
       <w:pPr>
-        <w:jc w:val="both"/>
+        <w:jc w:val="center"/>
         <w:rPr>
           <w:rFonts w:ascii="Arial" w:hAnsi="Arial" w:cs="Arial"/>
           <w:sz w:val="30"/>
@@ -253,7 +254,7 @@
     </w:p>
     <w:p>
       <w:pPr>
-        <w:jc w:val="both"/>
+        <w:jc w:val="center"/>
         <w:rPr>
           <w:rFonts w:ascii="Arial" w:hAnsi="Arial" w:cs="Arial"/>
           <w:sz w:val="30"/>
@@ -271,7 +272,7 @@
     </w:p>
     <w:p>
       <w:pPr>
-        <w:jc w:val="both"/>
+        <w:jc w:val="center"/>
         <w:rPr>
           <w:rFonts w:ascii="Arial" w:hAnsi="Arial" w:cs="Arial"/>
           <w:sz w:val="30"/>
@@ -281,7 +282,7 @@
     </w:p>
     <w:p>
       <w:pPr>
-        <w:jc w:val="both"/>
+        <w:jc w:val="center"/>
         <w:rPr>
           <w:rFonts w:ascii="Arial" w:hAnsi="Arial" w:cs="Arial"/>
           <w:sz w:val="30"/>
@@ -299,7 +300,7 @@
     </w:p>
     <w:p>
       <w:pPr>
-        <w:jc w:val="both"/>
+        <w:jc w:val="center"/>
         <w:rPr>
           <w:rFonts w:ascii="Arial" w:hAnsi="Arial" w:cs="Arial"/>
           <w:sz w:val="30"/>
@@ -309,7 +310,7 @@
     </w:p>
     <w:p>
       <w:pPr>
-        <w:jc w:val="both"/>
+        <w:jc w:val="center"/>
         <w:rPr>
           <w:rFonts w:ascii="Arial" w:hAnsi="Arial" w:cs="Arial"/>
           <w:sz w:val="30"/>
@@ -327,7 +328,7 @@
     </w:p>
     <w:p>
       <w:pPr>
-        <w:jc w:val="both"/>
+        <w:jc w:val="center"/>
         <w:rPr>
           <w:rFonts w:ascii="Arial" w:hAnsi="Arial" w:cs="Arial"/>
           <w:sz w:val="30"/>
@@ -337,7 +338,7 @@
     </w:p>
     <w:p>
       <w:pPr>
-        <w:jc w:val="both"/>
+        <w:jc w:val="center"/>
         <w:rPr>
           <w:rFonts w:ascii="Arial" w:hAnsi="Arial" w:cs="Arial"/>
           <w:sz w:val="30"/>
@@ -355,7 +356,7 @@
     </w:p>
     <w:p>
       <w:pPr>
-        <w:jc w:val="both"/>
+        <w:jc w:val="center"/>
         <w:rPr>
           <w:rFonts w:ascii="Arial" w:hAnsi="Arial" w:cs="Arial"/>
           <w:sz w:val="30"/>
@@ -365,7 +366,7 @@
     </w:p>
     <w:p>
       <w:pPr>
-        <w:jc w:val="both"/>
+        <w:jc w:val="center"/>
         <w:rPr>
           <w:rFonts w:ascii="Arial" w:hAnsi="Arial" w:cs="Arial"/>
           <w:sz w:val="30"/>
@@ -398,6 +399,7 @@
         <w:t xml:space="preserve"> April, 2019</w:t>
       </w:r>
     </w:p>
+    <w:bookmarkEnd w:id="0"/>
     <w:p>
       <w:pPr>
         <w:jc w:val="both"/>
@@ -2439,7 +2441,7 @@
           <w:bCs/>
         </w:rPr>
       </w:pPr>
-      <w:bookmarkStart w:id="0" w:name="_Toc534540734"/>
+      <w:bookmarkStart w:id="1" w:name="_Toc534540734"/>
       <w:r>
         <w:rPr>
           <w:rFonts w:ascii="Arial" w:hAnsi="Arial" w:cs="Arial"/>
@@ -2449,7 +2451,7 @@
         <w:lastRenderedPageBreak/>
         <w:t>Introduction</w:t>
       </w:r>
-      <w:bookmarkEnd w:id="0"/>
+      <w:bookmarkEnd w:id="1"/>
     </w:p>
     <w:p>
       <w:pPr>
@@ -2465,7 +2467,7 @@
           <w:bCs/>
         </w:rPr>
       </w:pPr>
-      <w:bookmarkStart w:id="1" w:name="_Toc534540735"/>
+      <w:bookmarkStart w:id="2" w:name="_Toc534540735"/>
       <w:r>
         <w:rPr>
           <w:rFonts w:ascii="Arial" w:hAnsi="Arial" w:cs="Arial"/>
@@ -2474,7 +2476,7 @@
         </w:rPr>
         <w:t>Project Introduction</w:t>
       </w:r>
-      <w:bookmarkEnd w:id="1"/>
+      <w:bookmarkEnd w:id="2"/>
     </w:p>
     <w:p>
       <w:pPr>
@@ -2559,7 +2561,7 @@
         </w:rPr>
         <w:tab/>
       </w:r>
-      <w:bookmarkStart w:id="2" w:name="_Toc534540736"/>
+      <w:bookmarkStart w:id="3" w:name="_Toc534540736"/>
       <w:r>
         <w:rPr>
           <w:rFonts w:ascii="Arial" w:hAnsi="Arial" w:cs="Arial"/>
@@ -2568,7 +2570,7 @@
         </w:rPr>
         <w:t>1.2 Justification for project</w:t>
       </w:r>
-      <w:bookmarkEnd w:id="2"/>
+      <w:bookmarkEnd w:id="3"/>
     </w:p>
     <w:p>
       <w:pPr>
@@ -2586,14 +2588,14 @@
         </w:rPr>
         <w:tab/>
       </w:r>
-      <w:bookmarkStart w:id="3" w:name="_Toc534540737"/>
+      <w:bookmarkStart w:id="4" w:name="_Toc534540737"/>
       <w:r>
         <w:rPr>
           <w:rFonts w:ascii="Arial" w:hAnsi="Arial" w:cs="Arial"/>
         </w:rPr>
         <w:t>1.2.1 Background of the project</w:t>
       </w:r>
-      <w:bookmarkEnd w:id="3"/>
+      <w:bookmarkEnd w:id="4"/>
     </w:p>
     <w:p>
       <w:pPr>
@@ -2709,7 +2711,7 @@
           <w:rFonts w:ascii="Arial" w:hAnsi="Arial" w:cs="Arial"/>
         </w:rPr>
       </w:pPr>
-      <w:bookmarkStart w:id="4" w:name="_Toc534540738"/>
+      <w:bookmarkStart w:id="5" w:name="_Toc534540738"/>
       <w:r>
         <w:rPr>
           <w:rFonts w:ascii="Arial" w:hAnsi="Arial" w:cs="Arial"/>
@@ -2717,7 +2719,7 @@
         <w:lastRenderedPageBreak/>
         <w:t>Problem Statement</w:t>
       </w:r>
-      <w:bookmarkEnd w:id="4"/>
+      <w:bookmarkEnd w:id="5"/>
     </w:p>
     <w:p>
       <w:pPr>
@@ -2779,7 +2781,7 @@
         </w:rPr>
         <w:tab/>
       </w:r>
-      <w:bookmarkStart w:id="5" w:name="_Toc534540739"/>
+      <w:bookmarkStart w:id="6" w:name="_Toc534540739"/>
       <w:r>
         <w:rPr>
           <w:rFonts w:ascii="Arial" w:hAnsi="Arial" w:cs="Arial"/>
@@ -2788,7 +2790,7 @@
         </w:rPr>
         <w:t>1.3 Description of the project</w:t>
       </w:r>
-      <w:bookmarkEnd w:id="5"/>
+      <w:bookmarkEnd w:id="6"/>
       <w:r>
         <w:rPr>
           <w:rFonts w:ascii="Arial" w:hAnsi="Arial" w:cs="Arial"/>
@@ -2820,14 +2822,14 @@
         </w:rPr>
         <w:tab/>
       </w:r>
-      <w:bookmarkStart w:id="6" w:name="_Toc534540740"/>
+      <w:bookmarkStart w:id="7" w:name="_Toc534540740"/>
       <w:r>
         <w:rPr>
           <w:rFonts w:ascii="Arial" w:hAnsi="Arial" w:cs="Arial"/>
         </w:rPr>
         <w:t>1.3.1 Features</w:t>
       </w:r>
-      <w:bookmarkEnd w:id="6"/>
+      <w:bookmarkEnd w:id="7"/>
     </w:p>
     <w:p>
       <w:pPr>
@@ -3238,7 +3240,7 @@
           <w:rFonts w:ascii="Arial" w:eastAsia="Noto Serif CJK SC" w:hAnsi="Arial" w:cs="Arial"/>
         </w:rPr>
       </w:pPr>
-      <w:bookmarkStart w:id="7" w:name="_Toc534540741"/>
+      <w:bookmarkStart w:id="8" w:name="_Toc534540741"/>
       <w:r>
         <w:rPr>
           <w:rFonts w:ascii="Arial" w:hAnsi="Arial" w:cs="Arial"/>
@@ -3246,7 +3248,7 @@
         <w:lastRenderedPageBreak/>
         <w:t>2. Project Scope</w:t>
       </w:r>
-      <w:bookmarkEnd w:id="7"/>
+      <w:bookmarkEnd w:id="8"/>
     </w:p>
     <w:p>
       <w:pPr>
@@ -3262,14 +3264,14 @@
         </w:rPr>
         <w:tab/>
       </w:r>
-      <w:bookmarkStart w:id="8" w:name="_Toc534540742"/>
+      <w:bookmarkStart w:id="9" w:name="_Toc534540742"/>
       <w:r>
         <w:rPr>
           <w:rFonts w:ascii="Arial" w:hAnsi="Arial" w:cs="Arial"/>
         </w:rPr>
         <w:t>2.1 Scope and Limitation of project</w:t>
       </w:r>
-      <w:bookmarkEnd w:id="8"/>
+      <w:bookmarkEnd w:id="9"/>
     </w:p>
     <w:p>
       <w:pPr>
@@ -3694,7 +3696,7 @@
           <w:szCs w:val="30"/>
         </w:rPr>
       </w:pPr>
-      <w:bookmarkStart w:id="9" w:name="_Toc534540743"/>
+      <w:bookmarkStart w:id="10" w:name="_Toc534540743"/>
       <w:r>
         <w:rPr>
           <w:rFonts w:ascii="Arial" w:hAnsi="Arial" w:cs="Arial"/>
@@ -3706,7 +3708,7 @@
         <w:lastRenderedPageBreak/>
         <w:t>3. Development Methodology</w:t>
       </w:r>
-      <w:bookmarkEnd w:id="9"/>
+      <w:bookmarkEnd w:id="10"/>
     </w:p>
     <w:p>
       <w:pPr>
@@ -3732,14 +3734,14 @@
         </w:rPr>
         <w:tab/>
       </w:r>
-      <w:bookmarkStart w:id="10" w:name="_Toc534540744"/>
+      <w:bookmarkStart w:id="11" w:name="_Toc534540744"/>
       <w:r>
         <w:rPr>
           <w:rFonts w:ascii="Arial" w:hAnsi="Arial" w:cs="Arial"/>
         </w:rPr>
         <w:t>3.1 Methodology used</w:t>
       </w:r>
-      <w:bookmarkEnd w:id="10"/>
+      <w:bookmarkEnd w:id="11"/>
     </w:p>
     <w:p>
       <w:pPr>
@@ -4263,14 +4265,14 @@
         </w:rPr>
         <w:tab/>
       </w:r>
-      <w:bookmarkStart w:id="11" w:name="_Toc534540745"/>
+      <w:bookmarkStart w:id="12" w:name="_Toc534540745"/>
       <w:r>
         <w:rPr>
           <w:rFonts w:ascii="Arial" w:hAnsi="Arial" w:cs="Arial"/>
         </w:rPr>
         <w:t>3.2 Design Pattern</w:t>
       </w:r>
-      <w:bookmarkEnd w:id="11"/>
+      <w:bookmarkEnd w:id="12"/>
     </w:p>
     <w:p>
       <w:pPr>
@@ -4736,14 +4738,14 @@
         </w:rPr>
         <w:tab/>
       </w:r>
-      <w:bookmarkStart w:id="12" w:name="_Toc534540746"/>
+      <w:bookmarkStart w:id="13" w:name="_Toc534540746"/>
       <w:r>
         <w:rPr>
           <w:rFonts w:ascii="Arial" w:hAnsi="Arial" w:cs="Arial"/>
         </w:rPr>
         <w:t>3.3 System Architecture</w:t>
       </w:r>
-      <w:bookmarkEnd w:id="12"/>
+      <w:bookmarkEnd w:id="13"/>
       <w:r>
         <w:rPr>
           <w:rFonts w:ascii="Arial" w:hAnsi="Arial" w:cs="Arial"/>
@@ -5201,14 +5203,14 @@
           <w:rFonts w:ascii="Arial" w:eastAsia="Noto Serif CJK SC" w:hAnsi="Arial" w:cs="Arial"/>
         </w:rPr>
       </w:pPr>
-      <w:bookmarkStart w:id="13" w:name="_Toc534540747"/>
+      <w:bookmarkStart w:id="14" w:name="_Toc534540747"/>
       <w:r>
         <w:rPr>
           <w:rFonts w:ascii="Arial" w:hAnsi="Arial" w:cs="Arial"/>
         </w:rPr>
         <w:t>4. Work Breakdown Structure (WBS) / Scheduling</w:t>
       </w:r>
-      <w:bookmarkEnd w:id="13"/>
+      <w:bookmarkEnd w:id="14"/>
     </w:p>
     <w:p>
       <w:pPr>
@@ -5242,14 +5244,14 @@
         </w:rPr>
         <w:tab/>
       </w:r>
-      <w:bookmarkStart w:id="14" w:name="_Toc534540748"/>
+      <w:bookmarkStart w:id="15" w:name="_Toc534540748"/>
       <w:r>
         <w:rPr>
           <w:rFonts w:ascii="Arial" w:hAnsi="Arial" w:cs="Arial"/>
         </w:rPr>
         <w:t>4.1 Work Breakdown Structure</w:t>
       </w:r>
-      <w:bookmarkEnd w:id="14"/>
+      <w:bookmarkEnd w:id="15"/>
     </w:p>
     <w:p>
       <w:pPr>
@@ -5583,14 +5585,14 @@
         </w:rPr>
         <w:tab/>
       </w:r>
-      <w:bookmarkStart w:id="15" w:name="_Toc534540749"/>
+      <w:bookmarkStart w:id="16" w:name="_Toc534540749"/>
       <w:r>
         <w:rPr>
           <w:rFonts w:ascii="Arial" w:hAnsi="Arial" w:cs="Arial"/>
         </w:rPr>
         <w:t>4.2 Milestones</w:t>
       </w:r>
-      <w:bookmarkEnd w:id="15"/>
+      <w:bookmarkEnd w:id="16"/>
     </w:p>
     <w:p>
       <w:pPr>
@@ -7745,14 +7747,14 @@
         </w:rPr>
         <w:tab/>
       </w:r>
-      <w:bookmarkStart w:id="16" w:name="_Toc534540750"/>
+      <w:bookmarkStart w:id="17" w:name="_Toc534540750"/>
       <w:r>
         <w:rPr>
           <w:rFonts w:ascii="Arial" w:hAnsi="Arial" w:cs="Arial"/>
         </w:rPr>
         <w:t>4.3 Scheduling / Gantt Chart</w:t>
       </w:r>
-      <w:bookmarkEnd w:id="16"/>
+      <w:bookmarkEnd w:id="17"/>
     </w:p>
     <w:p>
       <w:pPr>
@@ -8069,14 +8071,14 @@
           <w:rFonts w:ascii="Arial" w:hAnsi="Arial" w:cs="Arial"/>
         </w:rPr>
       </w:pPr>
-      <w:bookmarkStart w:id="17" w:name="_Toc534540751"/>
+      <w:bookmarkStart w:id="18" w:name="_Toc534540751"/>
       <w:r>
         <w:rPr>
           <w:rFonts w:ascii="Arial" w:hAnsi="Arial" w:cs="Arial"/>
         </w:rPr>
         <w:t>5. Risk Management</w:t>
       </w:r>
-      <w:bookmarkEnd w:id="17"/>
+      <w:bookmarkEnd w:id="18"/>
     </w:p>
     <w:p>
       <w:pPr>
@@ -10515,14 +10517,14 @@
           <w:rFonts w:ascii="Arial" w:hAnsi="Arial" w:cs="Arial"/>
         </w:rPr>
       </w:pPr>
-      <w:bookmarkStart w:id="18" w:name="_Toc534540752"/>
+      <w:bookmarkStart w:id="19" w:name="_Toc534540752"/>
       <w:r>
         <w:rPr>
           <w:rFonts w:ascii="Arial" w:hAnsi="Arial" w:cs="Arial"/>
         </w:rPr>
         <w:t>6. Configuration Management</w:t>
       </w:r>
-      <w:bookmarkEnd w:id="18"/>
+      <w:bookmarkEnd w:id="19"/>
     </w:p>
     <w:p>
       <w:pPr>
@@ -10545,6 +10547,7 @@
           <w:id w:val="-1117524024"/>
           <w:citation/>
         </w:sdtPr>
+        <w:sdtEndPr/>
         <w:sdtContent>
           <w:r>
             <w:rPr>
@@ -10699,7 +10702,7 @@
           <w:szCs w:val="30"/>
         </w:rPr>
       </w:pPr>
-      <w:bookmarkStart w:id="19" w:name="_Toc534540753"/>
+      <w:bookmarkStart w:id="20" w:name="_Toc534540753"/>
       <w:r>
         <w:rPr>
           <w:rFonts w:ascii="Arial" w:hAnsi="Arial" w:cs="Arial"/>
@@ -10710,7 +10713,7 @@
         </w:rPr>
         <w:t>7. Conclusion of the project</w:t>
       </w:r>
-      <w:bookmarkEnd w:id="19"/>
+      <w:bookmarkEnd w:id="20"/>
     </w:p>
     <w:p>
       <w:pPr>
@@ -10738,7 +10741,7 @@
           <w:szCs w:val="30"/>
         </w:rPr>
       </w:pPr>
-      <w:bookmarkStart w:id="20" w:name="_Toc534540754"/>
+      <w:bookmarkStart w:id="21" w:name="_Toc534540754"/>
       <w:r>
         <w:rPr>
           <w:rFonts w:ascii="Arial" w:hAnsi="Arial" w:cs="Arial"/>
@@ -10749,7 +10752,7 @@
         </w:rPr>
         <w:t>8. References</w:t>
       </w:r>
-      <w:bookmarkEnd w:id="20"/>
+      <w:bookmarkEnd w:id="21"/>
     </w:p>
     <w:p>
       <w:pPr>
@@ -14750,8 +14753,6 @@
         </w:rPr>
         <w:t>user can order medicine if they got the medicine of their need.</w:t>
       </w:r>
-      <w:bookmarkStart w:id="21" w:name="_GoBack"/>
-      <w:bookmarkEnd w:id="21"/>
     </w:p>
     <w:p>
       <w:pPr>
@@ -16634,6 +16635,7 @@
           <w:id w:val="-1095015509"/>
           <w:citation/>
         </w:sdtPr>
+        <w:sdtEndPr/>
         <w:sdtContent>
           <w:r>
             <w:rPr>
@@ -17745,6 +17747,11 @@
             <w:id w:val="581187731"/>
             <w:citation/>
           </w:sdtPr>
+          <w:sdtEndPr>
+            <w:rPr>
+              <w:rStyle w:val="Hyperlink"/>
+            </w:rPr>
+          </w:sdtEndPr>
           <w:sdtContent>
             <w:r>
               <w:rPr>
@@ -20888,6 +20895,35 @@
       <w:szCs w:val="56"/>
     </w:rPr>
   </w:style>
+  <w:style w:type="paragraph" w:styleId="BalloonText">
+    <w:name w:val="Balloon Text"/>
+    <w:basedOn w:val="Normal"/>
+    <w:link w:val="BalloonTextChar"/>
+    <w:uiPriority w:val="99"/>
+    <w:semiHidden/>
+    <w:unhideWhenUsed/>
+    <w:rsid w:val="00F30026"/>
+    <w:rPr>
+      <w:rFonts w:ascii="Segoe UI" w:hAnsi="Segoe UI" w:cs="Mangal"/>
+      <w:sz w:val="18"/>
+      <w:szCs w:val="16"/>
+    </w:rPr>
+  </w:style>
+  <w:style w:type="character" w:customStyle="1" w:styleId="BalloonTextChar">
+    <w:name w:val="Balloon Text Char"/>
+    <w:basedOn w:val="DefaultParagraphFont"/>
+    <w:link w:val="BalloonText"/>
+    <w:uiPriority w:val="99"/>
+    <w:semiHidden/>
+    <w:rsid w:val="00F30026"/>
+    <w:rPr>
+      <w:rFonts w:ascii="Segoe UI" w:eastAsia="Noto Serif CJK SC" w:hAnsi="Segoe UI" w:cs="Mangal"/>
+      <w:kern w:val="2"/>
+      <w:sz w:val="18"/>
+      <w:szCs w:val="16"/>
+      <w:lang w:eastAsia="zh-CN" w:bidi="hi-IN"/>
+    </w:rPr>
+  </w:style>
 </w:styles>
 </file>
 
@@ -21190,7 +21226,7 @@
 </file>
 
 <file path=customXml/itemProps1.xml><?xml version="1.0" encoding="utf-8"?>
-<ds:datastoreItem xmlns:ds="http://schemas.openxmlformats.org/officeDocument/2006/customXml" ds:itemID="{B6C74012-DAAB-4D33-ABCA-4D5DFC8246FC}">
+<ds:datastoreItem xmlns:ds="http://schemas.openxmlformats.org/officeDocument/2006/customXml" ds:itemID="{87D19D66-A3EC-4B90-A72C-92EF06044379}">
   <ds:schemaRefs>
     <ds:schemaRef ds:uri="http://schemas.openxmlformats.org/officeDocument/2006/bibliography"/>
   </ds:schemaRefs>

</xml_diff>